<commit_message>
Update manuscript and response
</commit_message>
<xml_diff>
--- a/holocentric-updated.docx
+++ b/holocentric-updated.docx
@@ -1,6 +1,6 @@
 
 <file path=word/document.xml><?xml version="1.0" encoding="utf-8"?>
-<w:document xmlns:wpc="http://schemas.microsoft.com/office/word/2010/wordprocessingCanvas" xmlns:cx="http://schemas.microsoft.com/office/drawing/2014/chartex" xmlns:cx1="http://schemas.microsoft.com/office/drawing/2015/9/8/chartex" xmlns:cx2="http://schemas.microsoft.com/office/drawing/2015/10/21/chartex" xmlns:cx3="http://schemas.microsoft.com/office/drawing/2016/5/9/chartex" xmlns:cx4="http://schemas.microsoft.com/office/drawing/2016/5/10/chartex" xmlns:cx5="http://schemas.microsoft.com/office/drawing/2016/5/11/chartex" xmlns:cx6="http://schemas.microsoft.com/office/drawing/2016/5/12/chartex" xmlns:cx7="http://schemas.microsoft.com/office/drawing/2016/5/13/chartex" xmlns:cx8="http://schemas.microsoft.com/office/drawing/2016/5/14/chartex" xmlns:mc="http://schemas.openxmlformats.org/markup-compatibility/2006" xmlns:aink="http://schemas.microsoft.com/office/drawing/2016/ink" xmlns:am3d="http://schemas.microsoft.com/office/drawing/2017/model3d" xmlns:o="urn:schemas-microsoft-com:office:office" xmlns:r="http://schemas.openxmlformats.org/officeDocument/2006/relationships" xmlns:m="http://schemas.openxmlformats.org/officeDocument/2006/math" xmlns:v="urn:schemas-microsoft-com:vml" xmlns:wp14="http://schemas.microsoft.com/office/word/2010/wordprocessingDrawing" xmlns:wp="http://schemas.openxmlformats.org/drawingml/2006/wordprocessingDrawing" xmlns:w10="urn:schemas-microsoft-com:office:word" xmlns:w="http://schemas.openxmlformats.org/wordprocessingml/2006/main" xmlns:w14="http://schemas.microsoft.com/office/word/2010/wordml" xmlns:w15="http://schemas.microsoft.com/office/word/2012/wordml" xmlns:w16cex="http://schemas.microsoft.com/office/word/2018/wordml/cex" xmlns:w16cid="http://schemas.microsoft.com/office/word/2016/wordml/cid" xmlns:w16="http://schemas.microsoft.com/office/word/2018/wordml" xmlns:w16se="http://schemas.microsoft.com/office/word/2015/wordml/symex" xmlns:wpg="http://schemas.microsoft.com/office/word/2010/wordprocessingGroup" xmlns:wpi="http://schemas.microsoft.com/office/word/2010/wordprocessingInk" xmlns:wne="http://schemas.microsoft.com/office/word/2006/wordml" xmlns:wps="http://schemas.microsoft.com/office/word/2010/wordprocessingShape" mc:Ignorable="w14 w15 w16se w16cid w16 w16cex wp14">
+<w:document xmlns:wpc="http://schemas.microsoft.com/office/word/2010/wordprocessingCanvas" xmlns:cx="http://schemas.microsoft.com/office/drawing/2014/chartex" xmlns:cx1="http://schemas.microsoft.com/office/drawing/2015/9/8/chartex" xmlns:cx2="http://schemas.microsoft.com/office/drawing/2015/10/21/chartex" xmlns:cx3="http://schemas.microsoft.com/office/drawing/2016/5/9/chartex" xmlns:cx4="http://schemas.microsoft.com/office/drawing/2016/5/10/chartex" xmlns:cx5="http://schemas.microsoft.com/office/drawing/2016/5/11/chartex" xmlns:cx6="http://schemas.microsoft.com/office/drawing/2016/5/12/chartex" xmlns:cx7="http://schemas.microsoft.com/office/drawing/2016/5/13/chartex" xmlns:cx8="http://schemas.microsoft.com/office/drawing/2016/5/14/chartex" xmlns:mc="http://schemas.openxmlformats.org/markup-compatibility/2006" xmlns:aink="http://schemas.microsoft.com/office/drawing/2016/ink" xmlns:am3d="http://schemas.microsoft.com/office/drawing/2017/model3d" xmlns:o="urn:schemas-microsoft-com:office:office" xmlns:r="http://schemas.openxmlformats.org/officeDocument/2006/relationships" xmlns:m="http://schemas.openxmlformats.org/officeDocument/2006/math" xmlns:v="urn:schemas-microsoft-com:vml" xmlns:wp14="http://schemas.microsoft.com/office/word/2010/wordprocessingDrawing" xmlns:wp="http://schemas.openxmlformats.org/drawingml/2006/wordprocessingDrawing" xmlns:w10="urn:schemas-microsoft-com:office:word" xmlns:w="http://schemas.openxmlformats.org/wordprocessingml/2006/main" xmlns:w14="http://schemas.microsoft.com/office/word/2010/wordml" xmlns:w15="http://schemas.microsoft.com/office/word/2012/wordml" xmlns:w16cid="http://schemas.microsoft.com/office/word/2016/wordml/cid" xmlns:w16se="http://schemas.microsoft.com/office/word/2015/wordml/symex" xmlns:wpg="http://schemas.microsoft.com/office/word/2010/wordprocessingGroup" xmlns:wpi="http://schemas.microsoft.com/office/word/2010/wordprocessingInk" xmlns:wne="http://schemas.microsoft.com/office/word/2006/wordml" xmlns:wps="http://schemas.microsoft.com/office/word/2010/wordprocessingShape" mc:Ignorable="w14 w15 w16se w16cid wp14">
   <w:body>
     <w:p>
       <w:pPr>
@@ -7633,7 +7633,7 @@
           <w:iCs/>
           <w:sz w:val="22"/>
         </w:rPr>
-        <w:t xml:space="preserve">, Coleoptera, Diptera, Hymenoptera, Isoptera, </w:t>
+        <w:t xml:space="preserve">, </w:t>
       </w:r>
       <w:proofErr w:type="spellStart"/>
       <w:r>
@@ -7642,6 +7642,60 @@
           <w:iCs/>
           <w:sz w:val="22"/>
         </w:rPr>
+        <w:t>Coleoptera</w:t>
+      </w:r>
+      <w:proofErr w:type="spellEnd"/>
+      <w:r>
+        <w:rPr>
+          <w:rFonts w:asciiTheme="minorHAnsi" w:hAnsiTheme="minorHAnsi" w:cstheme="minorHAnsi"/>
+          <w:iCs/>
+          <w:sz w:val="22"/>
+        </w:rPr>
+        <w:t xml:space="preserve">, </w:t>
+      </w:r>
+      <w:proofErr w:type="spellStart"/>
+      <w:r>
+        <w:rPr>
+          <w:rFonts w:asciiTheme="minorHAnsi" w:hAnsiTheme="minorHAnsi" w:cstheme="minorHAnsi"/>
+          <w:iCs/>
+          <w:sz w:val="22"/>
+        </w:rPr>
+        <w:t>Diptera</w:t>
+      </w:r>
+      <w:proofErr w:type="spellEnd"/>
+      <w:r>
+        <w:rPr>
+          <w:rFonts w:asciiTheme="minorHAnsi" w:hAnsiTheme="minorHAnsi" w:cstheme="minorHAnsi"/>
+          <w:iCs/>
+          <w:sz w:val="22"/>
+        </w:rPr>
+        <w:t xml:space="preserve">, Hymenoptera, </w:t>
+      </w:r>
+      <w:proofErr w:type="spellStart"/>
+      <w:r>
+        <w:rPr>
+          <w:rFonts w:asciiTheme="minorHAnsi" w:hAnsiTheme="minorHAnsi" w:cstheme="minorHAnsi"/>
+          <w:iCs/>
+          <w:sz w:val="22"/>
+        </w:rPr>
+        <w:t>Isoptera</w:t>
+      </w:r>
+      <w:proofErr w:type="spellEnd"/>
+      <w:r>
+        <w:rPr>
+          <w:rFonts w:asciiTheme="minorHAnsi" w:hAnsiTheme="minorHAnsi" w:cstheme="minorHAnsi"/>
+          <w:iCs/>
+          <w:sz w:val="22"/>
+        </w:rPr>
+        <w:t xml:space="preserve">, </w:t>
+      </w:r>
+      <w:proofErr w:type="spellStart"/>
+      <w:r>
+        <w:rPr>
+          <w:rFonts w:asciiTheme="minorHAnsi" w:hAnsiTheme="minorHAnsi" w:cstheme="minorHAnsi"/>
+          <w:iCs/>
+          <w:sz w:val="22"/>
+        </w:rPr>
         <w:t>Neuroptera</w:t>
       </w:r>
       <w:proofErr w:type="spellEnd"/>
@@ -7651,7 +7705,25 @@
           <w:iCs/>
           <w:sz w:val="22"/>
         </w:rPr>
-        <w:t xml:space="preserve">, and Phasmatodea) </w:t>
+        <w:t xml:space="preserve">, and </w:t>
+      </w:r>
+      <w:proofErr w:type="spellStart"/>
+      <w:r>
+        <w:rPr>
+          <w:rFonts w:asciiTheme="minorHAnsi" w:hAnsiTheme="minorHAnsi" w:cstheme="minorHAnsi"/>
+          <w:iCs/>
+          <w:sz w:val="22"/>
+        </w:rPr>
+        <w:t>Phasmatodea</w:t>
+      </w:r>
+      <w:proofErr w:type="spellEnd"/>
+      <w:r>
+        <w:rPr>
+          <w:rFonts w:asciiTheme="minorHAnsi" w:hAnsiTheme="minorHAnsi" w:cstheme="minorHAnsi"/>
+          <w:iCs/>
+          <w:sz w:val="22"/>
+        </w:rPr>
+        <w:t xml:space="preserve">) </w:t>
       </w:r>
       <w:r>
         <w:rPr>
@@ -7843,7 +7915,27 @@
           <w:iCs/>
           <w:sz w:val="22"/>
         </w:rPr>
-        <w:t>, most monocentric orders exhibited intermediate rates and the other two holocentric orders exhibited some of the lowest rates of fusions and fissions. Take together these results suggest that factors other than centromere type must be key in determining rates of chromosome number evolution</w:t>
+        <w:t>, most monocentric orders exhibited intermediate rates and the other two holocentric orders exhibited some of the lowest rates of fusions and fissions. Take</w:t>
+      </w:r>
+      <w:ins w:id="3" w:author="Microsoft Office User" w:date="2020-08-12T01:57:00Z">
+        <w:r>
+          <w:rPr>
+            <w:rFonts w:asciiTheme="minorHAnsi" w:hAnsiTheme="minorHAnsi" w:cstheme="minorHAnsi"/>
+            <w:iCs/>
+            <w:sz w:val="22"/>
+          </w:rPr>
+          <w:t>n</w:t>
+        </w:r>
+      </w:ins>
+      <w:bookmarkStart w:id="4" w:name="_GoBack"/>
+      <w:bookmarkEnd w:id="4"/>
+      <w:r>
+        <w:rPr>
+          <w:rFonts w:asciiTheme="minorHAnsi" w:hAnsiTheme="minorHAnsi" w:cstheme="minorHAnsi"/>
+          <w:iCs/>
+          <w:sz w:val="22"/>
+        </w:rPr>
+        <w:t xml:space="preserve"> together these results suggest that factors other than centromere type must be key in determining rates of chromosome number evolution</w:t>
       </w:r>
       <w:r>
         <w:rPr>
@@ -10796,7 +10888,38 @@
           <w:sz w:val="22"/>
           <w:szCs w:val="22"/>
         </w:rPr>
-        <w:t xml:space="preserve">statistic. Where </w:t>
+        <w:t>statistic</w:t>
+      </w:r>
+      <w:ins w:id="5" w:author="Microsoft Office User" w:date="2020-08-11T15:08:00Z">
+        <w:r>
+          <w:rPr>
+            <w:rFonts w:cstheme="minorHAnsi"/>
+            <w:bCs/>
+            <w:sz w:val="22"/>
+            <w:szCs w:val="22"/>
+          </w:rPr>
+          <w:t>, w</w:t>
+        </w:r>
+      </w:ins>
+      <w:del w:id="6" w:author="Microsoft Office User" w:date="2020-08-11T15:08:00Z">
+        <w:r>
+          <w:rPr>
+            <w:rFonts w:cstheme="minorHAnsi"/>
+            <w:bCs/>
+            <w:sz w:val="22"/>
+            <w:szCs w:val="22"/>
+          </w:rPr>
+          <w:delText>. W</w:delText>
+        </w:r>
+      </w:del>
+      <w:r>
+        <w:rPr>
+          <w:rFonts w:cstheme="minorHAnsi"/>
+          <w:bCs/>
+          <w:sz w:val="22"/>
+          <w:szCs w:val="22"/>
+        </w:rPr>
+        <w:t xml:space="preserve">here </w:t>
       </w:r>
       <m:oMath>
         <m:r>
@@ -10815,7 +10938,38 @@
           <w:sz w:val="22"/>
           <w:szCs w:val="22"/>
         </w:rPr>
-        <w:t xml:space="preserve"> is either fission, fusion, or polyploidy which is indicated by the color of the fill. Positive values of this statistic indicate that holocentric clades evolve more quickly while negative values indicate that monocentric clades evolve more quickly. Below the curves the lines indicate the </w:t>
+        <w:t xml:space="preserve"> is either fission, fusion, or polyploidy which is indicated by the color of the fill. Positive values of this statistic indicate that holocentric clades evolve more quickly while negative values indicate that monocentric clades evolve </w:t>
+      </w:r>
+      <w:del w:id="7" w:author="Microsoft Office User" w:date="2020-08-11T15:08:00Z">
+        <w:r>
+          <w:rPr>
+            <w:rFonts w:eastAsiaTheme="minorEastAsia" w:cstheme="minorHAnsi"/>
+            <w:bCs/>
+            <w:sz w:val="22"/>
+            <w:szCs w:val="22"/>
+          </w:rPr>
+          <w:delText>more quickly</w:delText>
+        </w:r>
+      </w:del>
+      <w:ins w:id="8" w:author="Microsoft Office User" w:date="2020-08-11T15:08:00Z">
+        <w:r>
+          <w:rPr>
+            <w:rFonts w:eastAsiaTheme="minorEastAsia" w:cstheme="minorHAnsi"/>
+            <w:bCs/>
+            <w:sz w:val="22"/>
+            <w:szCs w:val="22"/>
+          </w:rPr>
+          <w:t>slower</w:t>
+        </w:r>
+      </w:ins>
+      <w:r>
+        <w:rPr>
+          <w:rFonts w:eastAsiaTheme="minorEastAsia" w:cstheme="minorHAnsi"/>
+          <w:bCs/>
+          <w:sz w:val="22"/>
+          <w:szCs w:val="22"/>
+        </w:rPr>
+        <w:t xml:space="preserve">. Below the curves the lines indicate the </w:t>
       </w:r>
       <w:r>
         <w:rPr>
@@ -11200,7 +11354,8 @@
       <w:pPr>
         <w:spacing w:after="0"/>
         <w:rPr>
-          <w:rFonts w:cstheme="minorHAnsi"/>
+          <w:ins w:id="9" w:author="Microsoft Office User" w:date="2020-08-12T01:20:00Z"/>
+          <w:rFonts w:eastAsiaTheme="minorEastAsia" w:cstheme="minorHAnsi"/>
           <w:sz w:val="22"/>
           <w:szCs w:val="22"/>
         </w:rPr>
@@ -11303,6 +11458,304 @@
         </w:rPr>
         <w:t xml:space="preserve"> backbone while red lines represent the statistic estimate using the Rainford backbone.</w:t>
       </w:r>
+    </w:p>
+    <w:p>
+      <w:pPr>
+        <w:spacing w:after="0"/>
+        <w:rPr>
+          <w:ins w:id="10" w:author="Microsoft Office User" w:date="2020-08-12T01:20:00Z"/>
+          <w:rFonts w:cstheme="minorHAnsi"/>
+          <w:sz w:val="22"/>
+          <w:szCs w:val="22"/>
+        </w:rPr>
+      </w:pPr>
+    </w:p>
+    <w:p>
+      <w:pPr>
+        <w:spacing w:after="0"/>
+        <w:rPr>
+          <w:ins w:id="11" w:author="Microsoft Office User" w:date="2020-08-12T01:24:00Z"/>
+          <w:rFonts w:cstheme="minorHAnsi"/>
+          <w:b/>
+          <w:sz w:val="22"/>
+          <w:szCs w:val="22"/>
+        </w:rPr>
+      </w:pPr>
+      <w:ins w:id="12" w:author="Microsoft Office User" w:date="2020-08-12T01:24:00Z">
+        <w:r>
+          <w:rPr>
+            <w:rFonts w:cstheme="minorHAnsi"/>
+            <w:b/>
+            <w:noProof/>
+            <w:sz w:val="22"/>
+            <w:szCs w:val="22"/>
+          </w:rPr>
+          <w:drawing>
+            <wp:inline distT="0" distB="0" distL="0" distR="0" wp14:anchorId="0386126D" wp14:editId="4D897040">
+              <wp:extent cx="2362200" cy="2146300"/>
+              <wp:effectExtent l="0" t="0" r="0" b="0"/>
+              <wp:docPr id="3" name="Picture 3"/>
+              <wp:cNvGraphicFramePr>
+                <a:graphicFrameLocks xmlns:a="http://schemas.openxmlformats.org/drawingml/2006/main" noChangeAspect="1"/>
+              </wp:cNvGraphicFramePr>
+              <a:graphic xmlns:a="http://schemas.openxmlformats.org/drawingml/2006/main">
+                <a:graphicData uri="http://schemas.openxmlformats.org/drawingml/2006/picture">
+                  <pic:pic xmlns:pic="http://schemas.openxmlformats.org/drawingml/2006/picture">
+                    <pic:nvPicPr>
+                      <pic:cNvPr id="3" name="Screen Shot 2020-08-12 at 1.24.30 AM.png"/>
+                      <pic:cNvPicPr/>
+                    </pic:nvPicPr>
+                    <pic:blipFill rotWithShape="1">
+                      <a:blip r:embed="rId10"/>
+                      <a:srcRect l="5430" t="7556" r="10408" b="17334"/>
+                      <a:stretch/>
+                    </pic:blipFill>
+                    <pic:spPr bwMode="auto">
+                      <a:xfrm>
+                        <a:off x="0" y="0"/>
+                        <a:ext cx="2362200" cy="2146300"/>
+                      </a:xfrm>
+                      <a:prstGeom prst="rect">
+                        <a:avLst/>
+                      </a:prstGeom>
+                      <a:ln>
+                        <a:noFill/>
+                      </a:ln>
+                      <a:extLst>
+                        <a:ext uri="{53640926-AAD7-44D8-BBD7-CCE9431645EC}">
+                          <a14:shadowObscured xmlns:a14="http://schemas.microsoft.com/office/drawing/2010/main"/>
+                        </a:ext>
+                      </a:extLst>
+                    </pic:spPr>
+                  </pic:pic>
+                </a:graphicData>
+              </a:graphic>
+            </wp:inline>
+          </w:drawing>
+        </w:r>
+      </w:ins>
+    </w:p>
+    <w:p>
+      <w:pPr>
+        <w:spacing w:after="0"/>
+        <w:rPr>
+          <w:ins w:id="13" w:author="Microsoft Office User" w:date="2020-08-12T01:24:00Z"/>
+          <w:rFonts w:cstheme="minorHAnsi"/>
+          <w:b/>
+          <w:sz w:val="22"/>
+          <w:szCs w:val="22"/>
+        </w:rPr>
+      </w:pPr>
+    </w:p>
+    <w:p>
+      <w:pPr>
+        <w:spacing w:after="0"/>
+        <w:rPr>
+          <w:rFonts w:cstheme="minorHAnsi"/>
+          <w:sz w:val="22"/>
+          <w:szCs w:val="22"/>
+        </w:rPr>
+      </w:pPr>
+      <w:ins w:id="14" w:author="Microsoft Office User" w:date="2020-08-12T01:20:00Z">
+        <w:r>
+          <w:rPr>
+            <w:rFonts w:cstheme="minorHAnsi"/>
+            <w:b/>
+            <w:sz w:val="22"/>
+            <w:szCs w:val="22"/>
+            <w:rPrChange w:id="15" w:author="Microsoft Office User" w:date="2020-08-12T01:24:00Z">
+              <w:rPr>
+                <w:rFonts w:cstheme="minorHAnsi"/>
+                <w:sz w:val="22"/>
+                <w:szCs w:val="22"/>
+              </w:rPr>
+            </w:rPrChange>
+          </w:rPr>
+          <w:t>Supplemental Figure 2. Model for evolution of karyotype data.</w:t>
+        </w:r>
+        <w:r>
+          <w:rPr>
+            <w:rFonts w:cstheme="minorHAnsi"/>
+            <w:sz w:val="22"/>
+            <w:szCs w:val="22"/>
+          </w:rPr>
+          <w:t xml:space="preserve"> At any given </w:t>
+        </w:r>
+      </w:ins>
+      <w:ins w:id="16" w:author="Microsoft Office User" w:date="2020-08-12T01:24:00Z">
+        <w:r>
+          <w:rPr>
+            <w:rFonts w:cstheme="minorHAnsi"/>
+            <w:sz w:val="22"/>
+            <w:szCs w:val="22"/>
+          </w:rPr>
+          <w:t>time,</w:t>
+        </w:r>
+      </w:ins>
+      <w:ins w:id="17" w:author="Microsoft Office User" w:date="2020-08-12T01:20:00Z">
+        <w:r>
+          <w:rPr>
+            <w:rFonts w:cstheme="minorHAnsi"/>
+            <w:sz w:val="22"/>
+            <w:szCs w:val="22"/>
+          </w:rPr>
+          <w:t xml:space="preserve"> there is chromosome number </w:t>
+        </w:r>
+      </w:ins>
+      <m:oMath>
+        <m:r>
+          <w:ins w:id="18" w:author="Microsoft Office User" w:date="2020-08-12T01:24:00Z">
+            <w:rPr>
+              <w:rFonts w:ascii="Cambria Math" w:hAnsi="Cambria Math" w:cstheme="minorHAnsi"/>
+              <w:sz w:val="22"/>
+              <w:szCs w:val="22"/>
+            </w:rPr>
+            <m:t>i </m:t>
+          </w:ins>
+        </m:r>
+      </m:oMath>
+      <w:ins w:id="19" w:author="Microsoft Office User" w:date="2020-08-12T01:20:00Z">
+        <w:r>
+          <w:rPr>
+            <w:rFonts w:cstheme="minorHAnsi"/>
+            <w:sz w:val="22"/>
+            <w:szCs w:val="22"/>
+          </w:rPr>
+          <w:t xml:space="preserve">and </w:t>
+        </w:r>
+      </w:ins>
+      <w:ins w:id="20" w:author="Microsoft Office User" w:date="2020-08-12T01:21:00Z">
+        <w:r>
+          <w:rPr>
+            <w:rFonts w:cstheme="minorHAnsi"/>
+            <w:sz w:val="22"/>
+            <w:szCs w:val="22"/>
+          </w:rPr>
+          <w:t xml:space="preserve">either holocentric or monocentric chromosomes. A lineage can make four possible transitions: </w:t>
+        </w:r>
+      </w:ins>
+      <m:oMath>
+        <m:r>
+          <w:ins w:id="21" w:author="Microsoft Office User" w:date="2020-08-12T01:23:00Z">
+            <w:rPr>
+              <w:rFonts w:ascii="Cambria Math" w:hAnsi="Cambria Math" w:cstheme="minorHAnsi"/>
+              <w:sz w:val="22"/>
+              <w:szCs w:val="22"/>
+            </w:rPr>
+            <m:t>δ</m:t>
+          </w:ins>
+        </m:r>
+      </m:oMath>
+      <w:ins w:id="22" w:author="Microsoft Office User" w:date="2020-08-12T01:21:00Z">
+        <w:r>
+          <w:rPr>
+            <w:rFonts w:cstheme="minorHAnsi"/>
+            <w:sz w:val="22"/>
+            <w:szCs w:val="22"/>
+          </w:rPr>
+          <w:t xml:space="preserve"> the los</w:t>
+        </w:r>
+      </w:ins>
+      <w:ins w:id="23" w:author="Microsoft Office User" w:date="2020-08-12T01:22:00Z">
+        <w:r>
+          <w:rPr>
+            <w:rFonts w:cstheme="minorHAnsi"/>
+            <w:sz w:val="22"/>
+            <w:szCs w:val="22"/>
+          </w:rPr>
+          <w:t xml:space="preserve">s of a chromosome through fusion, </w:t>
+        </w:r>
+      </w:ins>
+      <m:oMath>
+        <m:r>
+          <w:ins w:id="24" w:author="Microsoft Office User" w:date="2020-08-12T01:23:00Z">
+            <w:rPr>
+              <w:rFonts w:ascii="Cambria Math" w:hAnsi="Cambria Math" w:cstheme="minorHAnsi"/>
+              <w:sz w:val="22"/>
+              <w:szCs w:val="22"/>
+            </w:rPr>
+            <m:t>γ</m:t>
+          </w:ins>
+        </m:r>
+      </m:oMath>
+      <w:ins w:id="25" w:author="Microsoft Office User" w:date="2020-08-12T01:22:00Z">
+        <w:r>
+          <w:rPr>
+            <w:rFonts w:cstheme="minorHAnsi"/>
+            <w:sz w:val="22"/>
+            <w:szCs w:val="22"/>
+          </w:rPr>
+          <w:t xml:space="preserve"> the gain of a chromosome through fission, </w:t>
+        </w:r>
+      </w:ins>
+      <m:oMath>
+        <m:r>
+          <w:ins w:id="26" w:author="Microsoft Office User" w:date="2020-08-12T01:23:00Z">
+            <w:rPr>
+              <w:rFonts w:ascii="Cambria Math" w:hAnsi="Cambria Math" w:cstheme="minorHAnsi"/>
+              <w:sz w:val="22"/>
+              <w:szCs w:val="22"/>
+            </w:rPr>
+            <m:t>ρ</m:t>
+          </w:ins>
+        </m:r>
+      </m:oMath>
+      <w:ins w:id="27" w:author="Microsoft Office User" w:date="2020-08-12T01:22:00Z">
+        <w:r>
+          <w:rPr>
+            <w:rFonts w:cstheme="minorHAnsi"/>
+            <w:sz w:val="22"/>
+            <w:szCs w:val="22"/>
+          </w:rPr>
+          <w:t xml:space="preserve"> the polyploidization</w:t>
+        </w:r>
+      </w:ins>
+      <w:ins w:id="28" w:author="Microsoft Office User" w:date="2020-08-12T01:23:00Z">
+        <w:r>
+          <w:rPr>
+            <w:rFonts w:cstheme="minorHAnsi"/>
+            <w:sz w:val="22"/>
+            <w:szCs w:val="22"/>
+          </w:rPr>
+          <w:t xml:space="preserve"> of the genome, and </w:t>
+        </w:r>
+        <m:oMath>
+          <m:r>
+            <w:rPr>
+              <w:rFonts w:ascii="Cambria Math" w:hAnsi="Cambria Math" w:cstheme="minorHAnsi"/>
+              <w:sz w:val="22"/>
+              <w:szCs w:val="22"/>
+            </w:rPr>
+            <m:t>q</m:t>
+          </m:r>
+        </m:oMath>
+        <w:r>
+          <w:rPr>
+            <w:rFonts w:cstheme="minorHAnsi"/>
+            <w:sz w:val="22"/>
+            <w:szCs w:val="22"/>
+          </w:rPr>
+          <w:t xml:space="preserve"> the transition from </w:t>
+        </w:r>
+        <w:proofErr w:type="spellStart"/>
+        <w:r>
+          <w:rPr>
+            <w:rFonts w:cstheme="minorHAnsi"/>
+            <w:sz w:val="22"/>
+            <w:szCs w:val="22"/>
+          </w:rPr>
+          <w:t>holocentic</w:t>
+        </w:r>
+        <w:proofErr w:type="spellEnd"/>
+        <w:r>
+          <w:rPr>
+            <w:rFonts w:cstheme="minorHAnsi"/>
+            <w:sz w:val="22"/>
+            <w:szCs w:val="22"/>
+          </w:rPr>
+          <w:t xml:space="preserve"> to monocentric. </w:t>
+        </w:r>
+      </w:ins>
       <w:r>
         <w:rPr>
           <w:rFonts w:cstheme="minorHAnsi"/>
@@ -12610,7 +13063,7 @@
 </file>
 
 <file path=word/endnotes.xml><?xml version="1.0" encoding="utf-8"?>
-<w:endnotes xmlns:wpc="http://schemas.microsoft.com/office/word/2010/wordprocessingCanvas" xmlns:cx="http://schemas.microsoft.com/office/drawing/2014/chartex" xmlns:cx1="http://schemas.microsoft.com/office/drawing/2015/9/8/chartex" xmlns:cx2="http://schemas.microsoft.com/office/drawing/2015/10/21/chartex" xmlns:cx3="http://schemas.microsoft.com/office/drawing/2016/5/9/chartex" xmlns:cx4="http://schemas.microsoft.com/office/drawing/2016/5/10/chartex" xmlns:cx5="http://schemas.microsoft.com/office/drawing/2016/5/11/chartex" xmlns:cx6="http://schemas.microsoft.com/office/drawing/2016/5/12/chartex" xmlns:cx7="http://schemas.microsoft.com/office/drawing/2016/5/13/chartex" xmlns:cx8="http://schemas.microsoft.com/office/drawing/2016/5/14/chartex" xmlns:mc="http://schemas.openxmlformats.org/markup-compatibility/2006" xmlns:aink="http://schemas.microsoft.com/office/drawing/2016/ink" xmlns:am3d="http://schemas.microsoft.com/office/drawing/2017/model3d" xmlns:o="urn:schemas-microsoft-com:office:office" xmlns:r="http://schemas.openxmlformats.org/officeDocument/2006/relationships" xmlns:m="http://schemas.openxmlformats.org/officeDocument/2006/math" xmlns:v="urn:schemas-microsoft-com:vml" xmlns:wp14="http://schemas.microsoft.com/office/word/2010/wordprocessingDrawing" xmlns:wp="http://schemas.openxmlformats.org/drawingml/2006/wordprocessingDrawing" xmlns:w10="urn:schemas-microsoft-com:office:word" xmlns:w="http://schemas.openxmlformats.org/wordprocessingml/2006/main" xmlns:w14="http://schemas.microsoft.com/office/word/2010/wordml" xmlns:w15="http://schemas.microsoft.com/office/word/2012/wordml" xmlns:w16cex="http://schemas.microsoft.com/office/word/2018/wordml/cex" xmlns:w16cid="http://schemas.microsoft.com/office/word/2016/wordml/cid" xmlns:w16="http://schemas.microsoft.com/office/word/2018/wordml" xmlns:w16se="http://schemas.microsoft.com/office/word/2015/wordml/symex" xmlns:wpg="http://schemas.microsoft.com/office/word/2010/wordprocessingGroup" xmlns:wpi="http://schemas.microsoft.com/office/word/2010/wordprocessingInk" xmlns:wne="http://schemas.microsoft.com/office/word/2006/wordml" xmlns:wps="http://schemas.microsoft.com/office/word/2010/wordprocessingShape" mc:Ignorable="w14 w15 w16se w16cid w16 w16cex wp14">
+<w:endnotes xmlns:wpc="http://schemas.microsoft.com/office/word/2010/wordprocessingCanvas" xmlns:cx="http://schemas.microsoft.com/office/drawing/2014/chartex" xmlns:cx1="http://schemas.microsoft.com/office/drawing/2015/9/8/chartex" xmlns:cx2="http://schemas.microsoft.com/office/drawing/2015/10/21/chartex" xmlns:cx3="http://schemas.microsoft.com/office/drawing/2016/5/9/chartex" xmlns:cx4="http://schemas.microsoft.com/office/drawing/2016/5/10/chartex" xmlns:cx5="http://schemas.microsoft.com/office/drawing/2016/5/11/chartex" xmlns:cx6="http://schemas.microsoft.com/office/drawing/2016/5/12/chartex" xmlns:cx7="http://schemas.microsoft.com/office/drawing/2016/5/13/chartex" xmlns:cx8="http://schemas.microsoft.com/office/drawing/2016/5/14/chartex" xmlns:mc="http://schemas.openxmlformats.org/markup-compatibility/2006" xmlns:aink="http://schemas.microsoft.com/office/drawing/2016/ink" xmlns:am3d="http://schemas.microsoft.com/office/drawing/2017/model3d" xmlns:o="urn:schemas-microsoft-com:office:office" xmlns:r="http://schemas.openxmlformats.org/officeDocument/2006/relationships" xmlns:m="http://schemas.openxmlformats.org/officeDocument/2006/math" xmlns:v="urn:schemas-microsoft-com:vml" xmlns:wp14="http://schemas.microsoft.com/office/word/2010/wordprocessingDrawing" xmlns:wp="http://schemas.openxmlformats.org/drawingml/2006/wordprocessingDrawing" xmlns:w10="urn:schemas-microsoft-com:office:word" xmlns:w="http://schemas.openxmlformats.org/wordprocessingml/2006/main" xmlns:w14="http://schemas.microsoft.com/office/word/2010/wordml" xmlns:w15="http://schemas.microsoft.com/office/word/2012/wordml" xmlns:w16cid="http://schemas.microsoft.com/office/word/2016/wordml/cid" xmlns:w16se="http://schemas.microsoft.com/office/word/2015/wordml/symex" xmlns:wpg="http://schemas.microsoft.com/office/word/2010/wordprocessingGroup" xmlns:wpi="http://schemas.microsoft.com/office/word/2010/wordprocessingInk" xmlns:wne="http://schemas.microsoft.com/office/word/2006/wordml" xmlns:wps="http://schemas.microsoft.com/office/word/2010/wordprocessingShape" mc:Ignorable="w14 w15 w16se w16cid wp14">
   <w:endnote w:type="separator" w:id="-1">
     <w:p>
       <w:pPr>
@@ -12635,7 +13088,7 @@
 </file>
 
 <file path=word/footnotes.xml><?xml version="1.0" encoding="utf-8"?>
-<w:footnotes xmlns:wpc="http://schemas.microsoft.com/office/word/2010/wordprocessingCanvas" xmlns:cx="http://schemas.microsoft.com/office/drawing/2014/chartex" xmlns:cx1="http://schemas.microsoft.com/office/drawing/2015/9/8/chartex" xmlns:cx2="http://schemas.microsoft.com/office/drawing/2015/10/21/chartex" xmlns:cx3="http://schemas.microsoft.com/office/drawing/2016/5/9/chartex" xmlns:cx4="http://schemas.microsoft.com/office/drawing/2016/5/10/chartex" xmlns:cx5="http://schemas.microsoft.com/office/drawing/2016/5/11/chartex" xmlns:cx6="http://schemas.microsoft.com/office/drawing/2016/5/12/chartex" xmlns:cx7="http://schemas.microsoft.com/office/drawing/2016/5/13/chartex" xmlns:cx8="http://schemas.microsoft.com/office/drawing/2016/5/14/chartex" xmlns:mc="http://schemas.openxmlformats.org/markup-compatibility/2006" xmlns:aink="http://schemas.microsoft.com/office/drawing/2016/ink" xmlns:am3d="http://schemas.microsoft.com/office/drawing/2017/model3d" xmlns:o="urn:schemas-microsoft-com:office:office" xmlns:r="http://schemas.openxmlformats.org/officeDocument/2006/relationships" xmlns:m="http://schemas.openxmlformats.org/officeDocument/2006/math" xmlns:v="urn:schemas-microsoft-com:vml" xmlns:wp14="http://schemas.microsoft.com/office/word/2010/wordprocessingDrawing" xmlns:wp="http://schemas.openxmlformats.org/drawingml/2006/wordprocessingDrawing" xmlns:w10="urn:schemas-microsoft-com:office:word" xmlns:w="http://schemas.openxmlformats.org/wordprocessingml/2006/main" xmlns:w14="http://schemas.microsoft.com/office/word/2010/wordml" xmlns:w15="http://schemas.microsoft.com/office/word/2012/wordml" xmlns:w16cex="http://schemas.microsoft.com/office/word/2018/wordml/cex" xmlns:w16cid="http://schemas.microsoft.com/office/word/2016/wordml/cid" xmlns:w16="http://schemas.microsoft.com/office/word/2018/wordml" xmlns:w16se="http://schemas.microsoft.com/office/word/2015/wordml/symex" xmlns:wpg="http://schemas.microsoft.com/office/word/2010/wordprocessingGroup" xmlns:wpi="http://schemas.microsoft.com/office/word/2010/wordprocessingInk" xmlns:wne="http://schemas.microsoft.com/office/word/2006/wordml" xmlns:wps="http://schemas.microsoft.com/office/word/2010/wordprocessingShape" mc:Ignorable="w14 w15 w16se w16cid w16 w16cex wp14">
+<w:footnotes xmlns:wpc="http://schemas.microsoft.com/office/word/2010/wordprocessingCanvas" xmlns:cx="http://schemas.microsoft.com/office/drawing/2014/chartex" xmlns:cx1="http://schemas.microsoft.com/office/drawing/2015/9/8/chartex" xmlns:cx2="http://schemas.microsoft.com/office/drawing/2015/10/21/chartex" xmlns:cx3="http://schemas.microsoft.com/office/drawing/2016/5/9/chartex" xmlns:cx4="http://schemas.microsoft.com/office/drawing/2016/5/10/chartex" xmlns:cx5="http://schemas.microsoft.com/office/drawing/2016/5/11/chartex" xmlns:cx6="http://schemas.microsoft.com/office/drawing/2016/5/12/chartex" xmlns:cx7="http://schemas.microsoft.com/office/drawing/2016/5/13/chartex" xmlns:cx8="http://schemas.microsoft.com/office/drawing/2016/5/14/chartex" xmlns:mc="http://schemas.openxmlformats.org/markup-compatibility/2006" xmlns:aink="http://schemas.microsoft.com/office/drawing/2016/ink" xmlns:am3d="http://schemas.microsoft.com/office/drawing/2017/model3d" xmlns:o="urn:schemas-microsoft-com:office:office" xmlns:r="http://schemas.openxmlformats.org/officeDocument/2006/relationships" xmlns:m="http://schemas.openxmlformats.org/officeDocument/2006/math" xmlns:v="urn:schemas-microsoft-com:vml" xmlns:wp14="http://schemas.microsoft.com/office/word/2010/wordprocessingDrawing" xmlns:wp="http://schemas.openxmlformats.org/drawingml/2006/wordprocessingDrawing" xmlns:w10="urn:schemas-microsoft-com:office:word" xmlns:w="http://schemas.openxmlformats.org/wordprocessingml/2006/main" xmlns:w14="http://schemas.microsoft.com/office/word/2010/wordml" xmlns:w15="http://schemas.microsoft.com/office/word/2012/wordml" xmlns:w16cid="http://schemas.microsoft.com/office/word/2016/wordml/cid" xmlns:w16se="http://schemas.microsoft.com/office/word/2015/wordml/symex" xmlns:wpg="http://schemas.microsoft.com/office/word/2010/wordprocessingGroup" xmlns:wpi="http://schemas.microsoft.com/office/word/2010/wordprocessingInk" xmlns:wne="http://schemas.microsoft.com/office/word/2006/wordml" xmlns:wps="http://schemas.microsoft.com/office/word/2010/wordprocessingShape" mc:Ignorable="w14 w15 w16se w16cid wp14">
   <w:footnote w:type="separator" w:id="-1">
     <w:p>
       <w:pPr>
@@ -12660,7 +13113,7 @@
 </file>
 
 <file path=word/people.xml><?xml version="1.0" encoding="utf-8"?>
-<w15:people xmlns:wpc="http://schemas.microsoft.com/office/word/2010/wordprocessingCanvas" xmlns:cx="http://schemas.microsoft.com/office/drawing/2014/chartex" xmlns:cx1="http://schemas.microsoft.com/office/drawing/2015/9/8/chartex" xmlns:cx2="http://schemas.microsoft.com/office/drawing/2015/10/21/chartex" xmlns:cx3="http://schemas.microsoft.com/office/drawing/2016/5/9/chartex" xmlns:cx4="http://schemas.microsoft.com/office/drawing/2016/5/10/chartex" xmlns:cx5="http://schemas.microsoft.com/office/drawing/2016/5/11/chartex" xmlns:cx6="http://schemas.microsoft.com/office/drawing/2016/5/12/chartex" xmlns:cx7="http://schemas.microsoft.com/office/drawing/2016/5/13/chartex" xmlns:cx8="http://schemas.microsoft.com/office/drawing/2016/5/14/chartex" xmlns:mc="http://schemas.openxmlformats.org/markup-compatibility/2006" xmlns:aink="http://schemas.microsoft.com/office/drawing/2016/ink" xmlns:am3d="http://schemas.microsoft.com/office/drawing/2017/model3d" xmlns:o="urn:schemas-microsoft-com:office:office" xmlns:r="http://schemas.openxmlformats.org/officeDocument/2006/relationships" xmlns:m="http://schemas.openxmlformats.org/officeDocument/2006/math" xmlns:v="urn:schemas-microsoft-com:vml" xmlns:wp14="http://schemas.microsoft.com/office/word/2010/wordprocessingDrawing" xmlns:wp="http://schemas.openxmlformats.org/drawingml/2006/wordprocessingDrawing" xmlns:w10="urn:schemas-microsoft-com:office:word" xmlns:w="http://schemas.openxmlformats.org/wordprocessingml/2006/main" xmlns:w14="http://schemas.microsoft.com/office/word/2010/wordml" xmlns:w15="http://schemas.microsoft.com/office/word/2012/wordml" xmlns:w16cex="http://schemas.microsoft.com/office/word/2018/wordml/cex" xmlns:w16cid="http://schemas.microsoft.com/office/word/2016/wordml/cid" xmlns:w16="http://schemas.microsoft.com/office/word/2018/wordml" xmlns:w16se="http://schemas.microsoft.com/office/word/2015/wordml/symex" xmlns:wpg="http://schemas.microsoft.com/office/word/2010/wordprocessingGroup" xmlns:wpi="http://schemas.microsoft.com/office/word/2010/wordprocessingInk" xmlns:wne="http://schemas.microsoft.com/office/word/2006/wordml" xmlns:wps="http://schemas.microsoft.com/office/word/2010/wordprocessingShape" mc:Ignorable="w14 w15 w16se w16cid w16 w16cex wp14">
+<w15:people xmlns:wpc="http://schemas.microsoft.com/office/word/2010/wordprocessingCanvas" xmlns:cx="http://schemas.microsoft.com/office/drawing/2014/chartex" xmlns:cx1="http://schemas.microsoft.com/office/drawing/2015/9/8/chartex" xmlns:cx2="http://schemas.microsoft.com/office/drawing/2015/10/21/chartex" xmlns:cx3="http://schemas.microsoft.com/office/drawing/2016/5/9/chartex" xmlns:cx4="http://schemas.microsoft.com/office/drawing/2016/5/10/chartex" xmlns:cx5="http://schemas.microsoft.com/office/drawing/2016/5/11/chartex" xmlns:cx6="http://schemas.microsoft.com/office/drawing/2016/5/12/chartex" xmlns:cx7="http://schemas.microsoft.com/office/drawing/2016/5/13/chartex" xmlns:cx8="http://schemas.microsoft.com/office/drawing/2016/5/14/chartex" xmlns:mc="http://schemas.openxmlformats.org/markup-compatibility/2006" xmlns:aink="http://schemas.microsoft.com/office/drawing/2016/ink" xmlns:am3d="http://schemas.microsoft.com/office/drawing/2017/model3d" xmlns:o="urn:schemas-microsoft-com:office:office" xmlns:r="http://schemas.openxmlformats.org/officeDocument/2006/relationships" xmlns:m="http://schemas.openxmlformats.org/officeDocument/2006/math" xmlns:v="urn:schemas-microsoft-com:vml" xmlns:wp14="http://schemas.microsoft.com/office/word/2010/wordprocessingDrawing" xmlns:wp="http://schemas.openxmlformats.org/drawingml/2006/wordprocessingDrawing" xmlns:w10="urn:schemas-microsoft-com:office:word" xmlns:w="http://schemas.openxmlformats.org/wordprocessingml/2006/main" xmlns:w14="http://schemas.microsoft.com/office/word/2010/wordml" xmlns:w15="http://schemas.microsoft.com/office/word/2012/wordml" xmlns:w16cid="http://schemas.microsoft.com/office/word/2016/wordml/cid" xmlns:w16se="http://schemas.microsoft.com/office/word/2015/wordml/symex" xmlns:wpg="http://schemas.microsoft.com/office/word/2010/wordprocessingGroup" xmlns:wpi="http://schemas.microsoft.com/office/word/2010/wordprocessingInk" xmlns:wne="http://schemas.microsoft.com/office/word/2006/wordml" xmlns:wps="http://schemas.microsoft.com/office/word/2010/wordprocessingShape" mc:Ignorable="w14 w15 w16se w16cid wp14">
   <w15:person w15:author="Microsoft Office User">
     <w15:presenceInfo w15:providerId="None" w15:userId="Microsoft Office User"/>
   </w15:person>
@@ -12668,7 +13121,7 @@
 </file>
 
 <file path=word/styles.xml><?xml version="1.0" encoding="utf-8"?>
-<w:styles xmlns:mc="http://schemas.openxmlformats.org/markup-compatibility/2006" xmlns:r="http://schemas.openxmlformats.org/officeDocument/2006/relationships" xmlns:w="http://schemas.openxmlformats.org/wordprocessingml/2006/main" xmlns:w14="http://schemas.microsoft.com/office/word/2010/wordml" xmlns:w15="http://schemas.microsoft.com/office/word/2012/wordml" xmlns:w16cex="http://schemas.microsoft.com/office/word/2018/wordml/cex" xmlns:w16cid="http://schemas.microsoft.com/office/word/2016/wordml/cid" xmlns:w16="http://schemas.microsoft.com/office/word/2018/wordml" xmlns:w16se="http://schemas.microsoft.com/office/word/2015/wordml/symex" mc:Ignorable="w14 w15 w16se w16cid w16 w16cex">
+<w:styles xmlns:mc="http://schemas.openxmlformats.org/markup-compatibility/2006" xmlns:r="http://schemas.openxmlformats.org/officeDocument/2006/relationships" xmlns:w="http://schemas.openxmlformats.org/wordprocessingml/2006/main" xmlns:w14="http://schemas.microsoft.com/office/word/2010/wordml" xmlns:w15="http://schemas.microsoft.com/office/word/2012/wordml" xmlns:w16cid="http://schemas.microsoft.com/office/word/2016/wordml/cid" xmlns:w16se="http://schemas.microsoft.com/office/word/2015/wordml/symex" mc:Ignorable="w14 w15 w16se w16cid">
   <w:docDefaults>
     <w:rPrDefault>
       <w:rPr>
@@ -12684,7 +13137,7 @@
       </w:pPr>
     </w:pPrDefault>
   </w:docDefaults>
-  <w:latentStyles w:defLockedState="0" w:defUIPriority="99" w:defSemiHidden="0" w:defUnhideWhenUsed="0" w:defQFormat="0" w:count="376">
+  <w:latentStyles w:defLockedState="0" w:defUIPriority="99" w:defSemiHidden="0" w:defUnhideWhenUsed="0" w:defQFormat="0" w:count="375">
     <w:lsdException w:name="Normal" w:uiPriority="0" w:qFormat="1"/>
     <w:lsdException w:name="heading 1" w:uiPriority="9" w:qFormat="1"/>
     <w:lsdException w:name="heading 2" w:semiHidden="1" w:uiPriority="9" w:unhideWhenUsed="1" w:qFormat="1"/>
@@ -13051,7 +13504,6 @@
     <w:lsdException w:name="Smart Hyperlink" w:semiHidden="1" w:unhideWhenUsed="1"/>
     <w:lsdException w:name="Hashtag" w:semiHidden="1" w:unhideWhenUsed="1"/>
     <w:lsdException w:name="Unresolved Mention" w:semiHidden="1" w:unhideWhenUsed="1"/>
-    <w:lsdException w:name="Smart Link" w:semiHidden="1" w:unhideWhenUsed="1"/>
   </w:latentStyles>
   <w:style w:type="paragraph" w:default="1" w:styleId="Normal">
     <w:name w:val="Normal"/>
@@ -13081,7 +13533,6 @@
   <w:style w:type="character" w:default="1" w:styleId="DefaultParagraphFont">
     <w:name w:val="Default Paragraph Font"/>
     <w:uiPriority w:val="1"/>
-    <w:semiHidden/>
     <w:unhideWhenUsed/>
   </w:style>
   <w:style w:type="table" w:default="1" w:styleId="TableNormal">

</xml_diff>